<commit_message>
Adding fixed Tableau file
</commit_message>
<xml_diff>
--- a/Citibike Data Analysis.docx
+++ b/Citibike Data Analysis.docx
@@ -27,43 +27,7 @@
           <w:szCs w:val="36"/>
           <w:u w:val="single"/>
         </w:rPr>
-        <w:t xml:space="preserve">Citibike </w:t>
-      </w:r>
-      <w:r>
-        <w:rPr>
-          <w:rFonts w:ascii="Tahoma" w:eastAsia="Times New Roman" w:hAnsi="Tahoma" w:cs="Tahoma"/>
-          <w:b/>
-          <w:bCs/>
-          <w:color w:val="24292E"/>
-          <w:sz w:val="36"/>
-          <w:szCs w:val="36"/>
-          <w:u w:val="single"/>
-        </w:rPr>
-        <w:t xml:space="preserve">Data </w:t>
-      </w:r>
-      <w:r>
-        <w:rPr>
-          <w:rFonts w:ascii="Tahoma" w:eastAsia="Times New Roman" w:hAnsi="Tahoma" w:cs="Tahoma"/>
-          <w:b/>
-          <w:bCs/>
-          <w:color w:val="24292E"/>
-          <w:sz w:val="36"/>
-          <w:szCs w:val="36"/>
-          <w:u w:val="single"/>
-        </w:rPr>
-        <w:t>Analysis</w:t>
-      </w:r>
-      <w:r>
-        <w:rPr>
-          <w:rFonts w:ascii="Tahoma" w:eastAsia="Times New Roman" w:hAnsi="Tahoma" w:cs="Tahoma"/>
-          <w:b/>
-          <w:bCs/>
-          <w:color w:val="24292E"/>
-          <w:sz w:val="36"/>
-          <w:szCs w:val="36"/>
-          <w:u w:val="single"/>
-        </w:rPr>
-        <w:t xml:space="preserve"> and Visualization</w:t>
+        <w:t>Citibike Data Analysis and Visualization</w:t>
       </w:r>
     </w:p>
     <w:p>
@@ -114,6 +78,7 @@
       </w:pPr>
       <w:r>
         <w:rPr>
+          <w:rFonts w:ascii="Tahoma" w:hAnsi="Tahoma" w:cs="Tahoma"/>
           <w:noProof/>
         </w:rPr>
         <w:drawing>
@@ -236,17 +201,22 @@
         <w:t>Story:</w:t>
       </w:r>
       <w:r>
+        <w:rPr>
+          <w:rFonts w:ascii="Tahoma" w:hAnsi="Tahoma" w:cs="Tahoma"/>
+        </w:rPr>
         <w:t xml:space="preserve"> </w:t>
       </w:r>
-      <w:r>
-        <w:rPr>
-          <w:rStyle w:val="Hyperlink"/>
-          <w:rFonts w:ascii="Tahoma" w:hAnsi="Tahoma" w:cs="Tahoma"/>
-          <w:sz w:val="24"/>
-          <w:szCs w:val="24"/>
-        </w:rPr>
-        <w:t>https://public.tableau.com/views/Test_15927811571900/CitibikeAnalysisStory?:language=en&amp;:display_count=y&amp;publish=yes&amp;:toolbar=n&amp;:origin=viz_share_link</w:t>
-      </w:r>
+      <w:hyperlink r:id="rId8" w:anchor="!/vizhome/Test_15927811571900/CitibikeAnalysisStory?publish=yes" w:history="1">
+        <w:r>
+          <w:rPr>
+            <w:rStyle w:val="Hyperlink"/>
+            <w:rFonts w:ascii="Tahoma" w:hAnsi="Tahoma" w:cs="Tahoma"/>
+            <w:sz w:val="24"/>
+            <w:szCs w:val="24"/>
+          </w:rPr>
+          <w:t>https://public.tableau.com/profile/neelam.baxi#!/vizhome/Test_15927811571900/CitibikeAnalysisStory?publish=yes</w:t>
+        </w:r>
+      </w:hyperlink>
     </w:p>
     <w:p>
       <w:pPr>
@@ -353,6 +323,7 @@
       </w:pPr>
       <w:r>
         <w:rPr>
+          <w:rFonts w:ascii="Tahoma" w:hAnsi="Tahoma" w:cs="Tahoma"/>
           <w:noProof/>
         </w:rPr>
         <w:lastRenderedPageBreak/>
@@ -361,46 +332,6 @@
             <wp:extent cx="1123148" cy="2293620"/>
             <wp:effectExtent l="0" t="0" r="1270" b="0"/>
             <wp:docPr id="1" name="Picture 1"/>
-            <wp:cNvGraphicFramePr>
-              <a:graphicFrameLocks xmlns:a="http://schemas.openxmlformats.org/drawingml/2006/main" noChangeAspect="1"/>
-            </wp:cNvGraphicFramePr>
-            <a:graphic xmlns:a="http://schemas.openxmlformats.org/drawingml/2006/main">
-              <a:graphicData uri="http://schemas.openxmlformats.org/drawingml/2006/picture">
-                <pic:pic xmlns:pic="http://schemas.openxmlformats.org/drawingml/2006/picture">
-                  <pic:nvPicPr>
-                    <pic:cNvPr id="1" name=""/>
-                    <pic:cNvPicPr/>
-                  </pic:nvPicPr>
-                  <pic:blipFill>
-                    <a:blip r:embed="rId8"/>
-                    <a:stretch>
-                      <a:fillRect/>
-                    </a:stretch>
-                  </pic:blipFill>
-                  <pic:spPr>
-                    <a:xfrm>
-                      <a:off x="0" y="0"/>
-                      <a:ext cx="1165737" cy="2380592"/>
-                    </a:xfrm>
-                    <a:prstGeom prst="rect">
-                      <a:avLst/>
-                    </a:prstGeom>
-                  </pic:spPr>
-                </pic:pic>
-              </a:graphicData>
-            </a:graphic>
-          </wp:inline>
-        </w:drawing>
-      </w:r>
-      <w:r>
-        <w:rPr>
-          <w:noProof/>
-        </w:rPr>
-        <w:drawing>
-          <wp:inline distT="0" distB="0" distL="0" distR="0" wp14:anchorId="18199910" wp14:editId="2911BA81">
-            <wp:extent cx="2905125" cy="1095375"/>
-            <wp:effectExtent l="0" t="0" r="9525" b="9525"/>
-            <wp:docPr id="9" name="Picture 9"/>
             <wp:cNvGraphicFramePr>
               <a:graphicFrameLocks xmlns:a="http://schemas.openxmlformats.org/drawingml/2006/main" noChangeAspect="1"/>
             </wp:cNvGraphicFramePr>
@@ -420,7 +351,7 @@
                   <pic:spPr>
                     <a:xfrm>
                       <a:off x="0" y="0"/>
-                      <a:ext cx="2905125" cy="1095375"/>
+                      <a:ext cx="1165737" cy="2380592"/>
                     </a:xfrm>
                     <a:prstGeom prst="rect">
                       <a:avLst/>
@@ -432,60 +363,16 @@
           </wp:inline>
         </w:drawing>
       </w:r>
-    </w:p>
-    <w:p>
-      <w:pPr>
-        <w:shd w:val="clear" w:color="auto" w:fill="FFFFFF"/>
-        <w:spacing w:after="240" w:line="240" w:lineRule="auto"/>
-        <w:rPr>
-          <w:rFonts w:ascii="Tahoma" w:eastAsia="Times New Roman" w:hAnsi="Tahoma" w:cs="Tahoma"/>
-          <w:color w:val="24292E"/>
-          <w:sz w:val="24"/>
-          <w:szCs w:val="24"/>
-        </w:rPr>
-      </w:pPr>
-      <w:r>
-        <w:rPr>
-          <w:rFonts w:ascii="Tahoma" w:eastAsia="Times New Roman" w:hAnsi="Tahoma" w:cs="Tahoma"/>
-          <w:color w:val="24292E"/>
-          <w:sz w:val="24"/>
-          <w:szCs w:val="24"/>
-        </w:rPr>
-        <w:t>As we see from Number of Trips in 2020 for the months of March, April and May has taken a major hit. This shows that major number of riders were off road and following social distancing orders from the City.</w:t>
-      </w:r>
-    </w:p>
-    <w:p>
-      <w:pPr>
-        <w:shd w:val="clear" w:color="auto" w:fill="FFFFFF"/>
-        <w:spacing w:after="240" w:line="240" w:lineRule="auto"/>
-        <w:rPr>
-          <w:rFonts w:ascii="Tahoma" w:eastAsia="Times New Roman" w:hAnsi="Tahoma" w:cs="Tahoma"/>
-          <w:color w:val="24292E"/>
-          <w:sz w:val="24"/>
-          <w:szCs w:val="24"/>
-        </w:rPr>
-      </w:pPr>
-    </w:p>
-    <w:p>
-      <w:pPr>
-        <w:shd w:val="clear" w:color="auto" w:fill="FFFFFF"/>
-        <w:spacing w:after="240" w:line="240" w:lineRule="auto"/>
-        <w:rPr>
-          <w:rFonts w:ascii="Tahoma" w:eastAsia="Times New Roman" w:hAnsi="Tahoma" w:cs="Tahoma"/>
-          <w:color w:val="24292E"/>
-          <w:sz w:val="24"/>
-          <w:szCs w:val="24"/>
-        </w:rPr>
-      </w:pPr>
-      <w:r>
-        <w:rPr>
+      <w:r>
+        <w:rPr>
+          <w:rFonts w:ascii="Tahoma" w:hAnsi="Tahoma" w:cs="Tahoma"/>
           <w:noProof/>
         </w:rPr>
         <w:drawing>
-          <wp:inline distT="0" distB="0" distL="0" distR="0" wp14:anchorId="199B9A4F" wp14:editId="1ECDEDB0">
-            <wp:extent cx="2215422" cy="2514600"/>
-            <wp:effectExtent l="0" t="0" r="0" b="0"/>
-            <wp:docPr id="10" name="Picture 10"/>
+          <wp:inline distT="0" distB="0" distL="0" distR="0" wp14:anchorId="18199910" wp14:editId="2911BA81">
+            <wp:extent cx="2905125" cy="1095375"/>
+            <wp:effectExtent l="0" t="0" r="9525" b="9525"/>
+            <wp:docPr id="9" name="Picture 9"/>
             <wp:cNvGraphicFramePr>
               <a:graphicFrameLocks xmlns:a="http://schemas.openxmlformats.org/drawingml/2006/main" noChangeAspect="1"/>
             </wp:cNvGraphicFramePr>
@@ -505,7 +392,7 @@
                   <pic:spPr>
                     <a:xfrm>
                       <a:off x="0" y="0"/>
-                      <a:ext cx="2270375" cy="2576975"/>
+                      <a:ext cx="2905125" cy="1095375"/>
                     </a:xfrm>
                     <a:prstGeom prst="rect">
                       <a:avLst/>
@@ -529,61 +416,49 @@
           <w:szCs w:val="24"/>
         </w:rPr>
       </w:pPr>
-    </w:p>
-    <w:p>
-      <w:pPr>
-        <w:shd w:val="clear" w:color="auto" w:fill="FFFFFF"/>
-        <w:spacing w:after="240" w:line="240" w:lineRule="auto"/>
-        <w:rPr>
-          <w:rFonts w:ascii="Tahoma" w:eastAsia="Times New Roman" w:hAnsi="Tahoma" w:cs="Tahoma"/>
-          <w:color w:val="24292E"/>
-          <w:sz w:val="24"/>
-          <w:szCs w:val="24"/>
-        </w:rPr>
-      </w:pPr>
-      <w:r>
-        <w:rPr>
-          <w:rFonts w:ascii="Tahoma" w:eastAsia="Times New Roman" w:hAnsi="Tahoma" w:cs="Tahoma"/>
-          <w:color w:val="24292E"/>
-          <w:sz w:val="24"/>
-          <w:szCs w:val="24"/>
-        </w:rPr>
-        <w:t>The busiest day of the week for 2019 is Wednesday but it is Sunday for year 2020. This reflects that due to lockdown, riders didn't step out much during the week.</w:t>
-      </w:r>
-    </w:p>
-    <w:p>
-      <w:pPr>
-        <w:shd w:val="clear" w:color="auto" w:fill="FFFFFF"/>
-        <w:spacing w:after="240" w:line="240" w:lineRule="auto"/>
-        <w:rPr>
-          <w:rFonts w:ascii="Tahoma" w:eastAsia="Times New Roman" w:hAnsi="Tahoma" w:cs="Tahoma"/>
-          <w:color w:val="24292E"/>
-          <w:sz w:val="24"/>
-          <w:szCs w:val="24"/>
-        </w:rPr>
-      </w:pPr>
-    </w:p>
-    <w:p>
-      <w:pPr>
-        <w:shd w:val="clear" w:color="auto" w:fill="FFFFFF"/>
-        <w:spacing w:after="240" w:line="240" w:lineRule="auto"/>
-        <w:rPr>
-          <w:rFonts w:ascii="Tahoma" w:eastAsia="Times New Roman" w:hAnsi="Tahoma" w:cs="Tahoma"/>
-          <w:color w:val="24292E"/>
-          <w:sz w:val="24"/>
-          <w:szCs w:val="24"/>
-        </w:rPr>
-      </w:pPr>
-      <w:r>
-        <w:rPr>
+      <w:r>
+        <w:rPr>
+          <w:rFonts w:ascii="Tahoma" w:eastAsia="Times New Roman" w:hAnsi="Tahoma" w:cs="Tahoma"/>
+          <w:color w:val="24292E"/>
+          <w:sz w:val="24"/>
+          <w:szCs w:val="24"/>
+        </w:rPr>
+        <w:t>As we see from Number of Trips in 2020 for the months of March, April and May has taken a major hit. This shows that major number of riders were off road and following social distancing orders from the City.</w:t>
+      </w:r>
+    </w:p>
+    <w:p>
+      <w:pPr>
+        <w:shd w:val="clear" w:color="auto" w:fill="FFFFFF"/>
+        <w:spacing w:after="240" w:line="240" w:lineRule="auto"/>
+        <w:rPr>
+          <w:rFonts w:ascii="Tahoma" w:eastAsia="Times New Roman" w:hAnsi="Tahoma" w:cs="Tahoma"/>
+          <w:color w:val="24292E"/>
+          <w:sz w:val="24"/>
+          <w:szCs w:val="24"/>
+        </w:rPr>
+      </w:pPr>
+    </w:p>
+    <w:p>
+      <w:pPr>
+        <w:shd w:val="clear" w:color="auto" w:fill="FFFFFF"/>
+        <w:spacing w:after="240" w:line="240" w:lineRule="auto"/>
+        <w:rPr>
+          <w:rFonts w:ascii="Tahoma" w:eastAsia="Times New Roman" w:hAnsi="Tahoma" w:cs="Tahoma"/>
+          <w:color w:val="24292E"/>
+          <w:sz w:val="24"/>
+          <w:szCs w:val="24"/>
+        </w:rPr>
+      </w:pPr>
+      <w:r>
+        <w:rPr>
+          <w:rFonts w:ascii="Tahoma" w:hAnsi="Tahoma" w:cs="Tahoma"/>
           <w:noProof/>
         </w:rPr>
-        <w:lastRenderedPageBreak/>
         <w:drawing>
-          <wp:inline distT="0" distB="0" distL="0" distR="0" wp14:anchorId="7D801C51" wp14:editId="1FA5E653">
-            <wp:extent cx="2745057" cy="4099560"/>
+          <wp:inline distT="0" distB="0" distL="0" distR="0" wp14:anchorId="199B9A4F" wp14:editId="1ECDEDB0">
+            <wp:extent cx="2215422" cy="2514600"/>
             <wp:effectExtent l="0" t="0" r="0" b="0"/>
-            <wp:docPr id="11" name="Picture 11"/>
+            <wp:docPr id="10" name="Picture 10"/>
             <wp:cNvGraphicFramePr>
               <a:graphicFrameLocks xmlns:a="http://schemas.openxmlformats.org/drawingml/2006/main" noChangeAspect="1"/>
             </wp:cNvGraphicFramePr>
@@ -603,7 +478,7 @@
                   <pic:spPr>
                     <a:xfrm>
                       <a:off x="0" y="0"/>
-                      <a:ext cx="2783532" cy="4157020"/>
+                      <a:ext cx="2270375" cy="2576975"/>
                     </a:xfrm>
                     <a:prstGeom prst="rect">
                       <a:avLst/>
@@ -615,15 +490,74 @@
           </wp:inline>
         </w:drawing>
       </w:r>
-      <w:r>
-        <w:rPr>
+    </w:p>
+    <w:p>
+      <w:pPr>
+        <w:shd w:val="clear" w:color="auto" w:fill="FFFFFF"/>
+        <w:spacing w:after="240" w:line="240" w:lineRule="auto"/>
+        <w:rPr>
+          <w:rFonts w:ascii="Tahoma" w:eastAsia="Times New Roman" w:hAnsi="Tahoma" w:cs="Tahoma"/>
+          <w:color w:val="24292E"/>
+          <w:sz w:val="24"/>
+          <w:szCs w:val="24"/>
+        </w:rPr>
+      </w:pPr>
+    </w:p>
+    <w:p>
+      <w:pPr>
+        <w:shd w:val="clear" w:color="auto" w:fill="FFFFFF"/>
+        <w:spacing w:after="240" w:line="240" w:lineRule="auto"/>
+        <w:rPr>
+          <w:rFonts w:ascii="Tahoma" w:eastAsia="Times New Roman" w:hAnsi="Tahoma" w:cs="Tahoma"/>
+          <w:color w:val="24292E"/>
+          <w:sz w:val="24"/>
+          <w:szCs w:val="24"/>
+        </w:rPr>
+      </w:pPr>
+      <w:r>
+        <w:rPr>
+          <w:rFonts w:ascii="Tahoma" w:eastAsia="Times New Roman" w:hAnsi="Tahoma" w:cs="Tahoma"/>
+          <w:color w:val="24292E"/>
+          <w:sz w:val="24"/>
+          <w:szCs w:val="24"/>
+        </w:rPr>
+        <w:t>The busiest day of the week for 2019 is Wednesday but it is Sunday for year 2020. This reflects that due to lockdown, riders didn't step out much during the week.</w:t>
+      </w:r>
+    </w:p>
+    <w:p>
+      <w:pPr>
+        <w:shd w:val="clear" w:color="auto" w:fill="FFFFFF"/>
+        <w:spacing w:after="240" w:line="240" w:lineRule="auto"/>
+        <w:rPr>
+          <w:rFonts w:ascii="Tahoma" w:eastAsia="Times New Roman" w:hAnsi="Tahoma" w:cs="Tahoma"/>
+          <w:color w:val="24292E"/>
+          <w:sz w:val="24"/>
+          <w:szCs w:val="24"/>
+        </w:rPr>
+      </w:pPr>
+    </w:p>
+    <w:p>
+      <w:pPr>
+        <w:shd w:val="clear" w:color="auto" w:fill="FFFFFF"/>
+        <w:spacing w:after="240" w:line="240" w:lineRule="auto"/>
+        <w:rPr>
+          <w:rFonts w:ascii="Tahoma" w:eastAsia="Times New Roman" w:hAnsi="Tahoma" w:cs="Tahoma"/>
+          <w:color w:val="24292E"/>
+          <w:sz w:val="24"/>
+          <w:szCs w:val="24"/>
+        </w:rPr>
+      </w:pPr>
+      <w:r>
+        <w:rPr>
+          <w:rFonts w:ascii="Tahoma" w:hAnsi="Tahoma" w:cs="Tahoma"/>
           <w:noProof/>
         </w:rPr>
+        <w:lastRenderedPageBreak/>
         <w:drawing>
-          <wp:inline distT="0" distB="0" distL="0" distR="0" wp14:anchorId="0E1C1785" wp14:editId="40777AA2">
-            <wp:extent cx="2598420" cy="4080290"/>
+          <wp:inline distT="0" distB="0" distL="0" distR="0" wp14:anchorId="7D801C51" wp14:editId="1FA5E653">
+            <wp:extent cx="2745057" cy="4099560"/>
             <wp:effectExtent l="0" t="0" r="0" b="0"/>
-            <wp:docPr id="12" name="Picture 12"/>
+            <wp:docPr id="11" name="Picture 11"/>
             <wp:cNvGraphicFramePr>
               <a:graphicFrameLocks xmlns:a="http://schemas.openxmlformats.org/drawingml/2006/main" noChangeAspect="1"/>
             </wp:cNvGraphicFramePr>
@@ -643,7 +577,7 @@
                   <pic:spPr>
                     <a:xfrm>
                       <a:off x="0" y="0"/>
-                      <a:ext cx="2630234" cy="4130247"/>
+                      <a:ext cx="2783532" cy="4157020"/>
                     </a:xfrm>
                     <a:prstGeom prst="rect">
                       <a:avLst/>
@@ -655,82 +589,16 @@
           </wp:inline>
         </w:drawing>
       </w:r>
-    </w:p>
-    <w:p>
-      <w:pPr>
-        <w:shd w:val="clear" w:color="auto" w:fill="FFFFFF"/>
-        <w:spacing w:after="240" w:line="240" w:lineRule="auto"/>
-        <w:rPr>
-          <w:rFonts w:ascii="Tahoma" w:eastAsia="Times New Roman" w:hAnsi="Tahoma" w:cs="Tahoma"/>
-          <w:color w:val="24292E"/>
-          <w:sz w:val="24"/>
-          <w:szCs w:val="24"/>
-        </w:rPr>
-      </w:pPr>
-    </w:p>
-    <w:p>
-      <w:pPr>
-        <w:shd w:val="clear" w:color="auto" w:fill="FFFFFF"/>
-        <w:spacing w:after="240" w:line="240" w:lineRule="auto"/>
-        <w:rPr>
-          <w:rFonts w:ascii="Tahoma" w:eastAsia="Times New Roman" w:hAnsi="Tahoma" w:cs="Tahoma"/>
-          <w:color w:val="24292E"/>
-          <w:sz w:val="24"/>
-          <w:szCs w:val="24"/>
-        </w:rPr>
-      </w:pPr>
-      <w:r>
-        <w:rPr>
-          <w:rFonts w:ascii="Tahoma" w:eastAsia="Times New Roman" w:hAnsi="Tahoma" w:cs="Tahoma"/>
-          <w:color w:val="24292E"/>
-          <w:sz w:val="24"/>
-          <w:szCs w:val="24"/>
-        </w:rPr>
-        <w:t>The busiest hour of the day during weekdays changed from 8.00AM in 2019 to 6.00PM in 2020. It may be concluded that riders stepped out post working hours as most people started working from home during this timeframe.</w:t>
-      </w:r>
-      <w:r>
-        <w:rPr>
-          <w:rFonts w:ascii="Tahoma" w:eastAsia="Times New Roman" w:hAnsi="Tahoma" w:cs="Tahoma"/>
-          <w:color w:val="24292E"/>
-          <w:sz w:val="24"/>
-          <w:szCs w:val="24"/>
-        </w:rPr>
-        <w:t xml:space="preserve"> Also the weekend hours tend to have changed from 2019 to 2020. In 2020, Weekends seems to have lot of activity compared to 2019. </w:t>
-      </w:r>
-    </w:p>
-    <w:p>
-      <w:pPr>
-        <w:shd w:val="clear" w:color="auto" w:fill="FFFFFF"/>
-        <w:spacing w:after="240" w:line="240" w:lineRule="auto"/>
-        <w:rPr>
-          <w:rFonts w:ascii="Tahoma" w:eastAsia="Times New Roman" w:hAnsi="Tahoma" w:cs="Tahoma"/>
-          <w:color w:val="24292E"/>
-          <w:sz w:val="24"/>
-          <w:szCs w:val="24"/>
-        </w:rPr>
-      </w:pPr>
-    </w:p>
-    <w:p>
-      <w:pPr>
-        <w:shd w:val="clear" w:color="auto" w:fill="FFFFFF"/>
-        <w:spacing w:after="240" w:line="240" w:lineRule="auto"/>
-        <w:rPr>
-          <w:rFonts w:ascii="Tahoma" w:eastAsia="Times New Roman" w:hAnsi="Tahoma" w:cs="Tahoma"/>
-          <w:color w:val="24292E"/>
-          <w:sz w:val="24"/>
-          <w:szCs w:val="24"/>
-        </w:rPr>
-      </w:pPr>
-      <w:r>
-        <w:rPr>
+      <w:r>
+        <w:rPr>
+          <w:rFonts w:ascii="Tahoma" w:hAnsi="Tahoma" w:cs="Tahoma"/>
           <w:noProof/>
         </w:rPr>
-        <w:lastRenderedPageBreak/>
         <w:drawing>
-          <wp:inline distT="0" distB="0" distL="0" distR="0" wp14:anchorId="18E66CD9" wp14:editId="53D70C26">
-            <wp:extent cx="2743144" cy="4503420"/>
-            <wp:effectExtent l="0" t="0" r="635" b="0"/>
-            <wp:docPr id="13" name="Picture 13"/>
+          <wp:inline distT="0" distB="0" distL="0" distR="0" wp14:anchorId="0E1C1785" wp14:editId="40777AA2">
+            <wp:extent cx="2598420" cy="4080290"/>
+            <wp:effectExtent l="0" t="0" r="0" b="0"/>
+            <wp:docPr id="12" name="Picture 12"/>
             <wp:cNvGraphicFramePr>
               <a:graphicFrameLocks xmlns:a="http://schemas.openxmlformats.org/drawingml/2006/main" noChangeAspect="1"/>
             </wp:cNvGraphicFramePr>
@@ -750,7 +618,7 @@
                   <pic:spPr>
                     <a:xfrm>
                       <a:off x="0" y="0"/>
-                      <a:ext cx="2759759" cy="4530696"/>
+                      <a:ext cx="2630234" cy="4130247"/>
                     </a:xfrm>
                     <a:prstGeom prst="rect">
                       <a:avLst/>
@@ -762,15 +630,103 @@
           </wp:inline>
         </w:drawing>
       </w:r>
-      <w:r>
-        <w:rPr>
+    </w:p>
+    <w:p>
+      <w:pPr>
+        <w:shd w:val="clear" w:color="auto" w:fill="FFFFFF"/>
+        <w:spacing w:after="240" w:line="240" w:lineRule="auto"/>
+        <w:rPr>
+          <w:rFonts w:ascii="Tahoma" w:eastAsia="Times New Roman" w:hAnsi="Tahoma" w:cs="Tahoma"/>
+          <w:color w:val="24292E"/>
+          <w:sz w:val="24"/>
+          <w:szCs w:val="24"/>
+        </w:rPr>
+      </w:pPr>
+    </w:p>
+    <w:p>
+      <w:pPr>
+        <w:shd w:val="clear" w:color="auto" w:fill="FFFFFF"/>
+        <w:spacing w:after="240" w:line="240" w:lineRule="auto"/>
+        <w:rPr>
+          <w:rFonts w:ascii="Tahoma" w:eastAsia="Times New Roman" w:hAnsi="Tahoma" w:cs="Tahoma"/>
+          <w:color w:val="24292E"/>
+          <w:sz w:val="24"/>
+          <w:szCs w:val="24"/>
+        </w:rPr>
+      </w:pPr>
+      <w:r>
+        <w:rPr>
+          <w:rFonts w:ascii="Tahoma" w:eastAsia="Times New Roman" w:hAnsi="Tahoma" w:cs="Tahoma"/>
+          <w:color w:val="24292E"/>
+          <w:sz w:val="24"/>
+          <w:szCs w:val="24"/>
+        </w:rPr>
+        <w:t>The busiest hour of the day during weekdays changed from 8.00AM in 2019 to 6.00PM in 2020. It may be concluded that riders stepped out post working hours as most people started working from home during this timeframe.</w:t>
+      </w:r>
+      <w:r>
+        <w:rPr>
+          <w:rFonts w:ascii="Tahoma" w:eastAsia="Times New Roman" w:hAnsi="Tahoma" w:cs="Tahoma"/>
+          <w:color w:val="24292E"/>
+          <w:sz w:val="24"/>
+          <w:szCs w:val="24"/>
+        </w:rPr>
+        <w:t xml:space="preserve"> </w:t>
+      </w:r>
+      <w:proofErr w:type="gramStart"/>
+      <w:r>
+        <w:rPr>
+          <w:rFonts w:ascii="Tahoma" w:eastAsia="Times New Roman" w:hAnsi="Tahoma" w:cs="Tahoma"/>
+          <w:color w:val="24292E"/>
+          <w:sz w:val="24"/>
+          <w:szCs w:val="24"/>
+        </w:rPr>
+        <w:t>Also</w:t>
+      </w:r>
+      <w:proofErr w:type="gramEnd"/>
+      <w:r>
+        <w:rPr>
+          <w:rFonts w:ascii="Tahoma" w:eastAsia="Times New Roman" w:hAnsi="Tahoma" w:cs="Tahoma"/>
+          <w:color w:val="24292E"/>
+          <w:sz w:val="24"/>
+          <w:szCs w:val="24"/>
+        </w:rPr>
+        <w:t xml:space="preserve"> the weekend hours tend to have changed from 2019 to 2020. In 2020, Weekends seems to have lot of activity compared to 2019. </w:t>
+      </w:r>
+    </w:p>
+    <w:p>
+      <w:pPr>
+        <w:shd w:val="clear" w:color="auto" w:fill="FFFFFF"/>
+        <w:spacing w:after="240" w:line="240" w:lineRule="auto"/>
+        <w:rPr>
+          <w:rFonts w:ascii="Tahoma" w:eastAsia="Times New Roman" w:hAnsi="Tahoma" w:cs="Tahoma"/>
+          <w:color w:val="24292E"/>
+          <w:sz w:val="24"/>
+          <w:szCs w:val="24"/>
+        </w:rPr>
+      </w:pPr>
+    </w:p>
+    <w:p>
+      <w:pPr>
+        <w:shd w:val="clear" w:color="auto" w:fill="FFFFFF"/>
+        <w:spacing w:after="240" w:line="240" w:lineRule="auto"/>
+        <w:rPr>
+          <w:rFonts w:ascii="Tahoma" w:eastAsia="Times New Roman" w:hAnsi="Tahoma" w:cs="Tahoma"/>
+          <w:color w:val="24292E"/>
+          <w:sz w:val="24"/>
+          <w:szCs w:val="24"/>
+        </w:rPr>
+      </w:pPr>
+      <w:r>
+        <w:rPr>
+          <w:rFonts w:ascii="Tahoma" w:hAnsi="Tahoma" w:cs="Tahoma"/>
           <w:noProof/>
         </w:rPr>
+        <w:lastRenderedPageBreak/>
         <w:drawing>
-          <wp:inline distT="0" distB="0" distL="0" distR="0" wp14:anchorId="5FFD7A1F" wp14:editId="591C1503">
-            <wp:extent cx="2667000" cy="4523050"/>
-            <wp:effectExtent l="0" t="0" r="0" b="0"/>
-            <wp:docPr id="14" name="Picture 14"/>
+          <wp:inline distT="0" distB="0" distL="0" distR="0" wp14:anchorId="18E66CD9" wp14:editId="53D70C26">
+            <wp:extent cx="2743144" cy="4503420"/>
+            <wp:effectExtent l="0" t="0" r="635" b="0"/>
+            <wp:docPr id="13" name="Picture 13"/>
             <wp:cNvGraphicFramePr>
               <a:graphicFrameLocks xmlns:a="http://schemas.openxmlformats.org/drawingml/2006/main" noChangeAspect="1"/>
             </wp:cNvGraphicFramePr>
@@ -790,7 +746,7 @@
                   <pic:spPr>
                     <a:xfrm>
                       <a:off x="0" y="0"/>
-                      <a:ext cx="2723870" cy="4619497"/>
+                      <a:ext cx="2759759" cy="4530696"/>
                     </a:xfrm>
                     <a:prstGeom prst="rect">
                       <a:avLst/>
@@ -802,86 +758,16 @@
           </wp:inline>
         </w:drawing>
       </w:r>
-    </w:p>
-    <w:p>
-      <w:pPr>
-        <w:shd w:val="clear" w:color="auto" w:fill="FFFFFF"/>
-        <w:spacing w:after="240" w:line="240" w:lineRule="auto"/>
-        <w:rPr>
-          <w:rFonts w:ascii="Tahoma" w:eastAsia="Times New Roman" w:hAnsi="Tahoma" w:cs="Tahoma"/>
-          <w:color w:val="24292E"/>
-          <w:sz w:val="24"/>
-          <w:szCs w:val="24"/>
-        </w:rPr>
-      </w:pPr>
-    </w:p>
-    <w:p>
-      <w:pPr>
-        <w:pStyle w:val="ListParagraph"/>
-        <w:numPr>
-          <w:ilvl w:val="0"/>
-          <w:numId w:val="7"/>
-        </w:numPr>
-        <w:shd w:val="clear" w:color="auto" w:fill="FFFFFF"/>
-        <w:spacing w:after="240" w:line="240" w:lineRule="auto"/>
-        <w:rPr>
-          <w:rFonts w:ascii="Tahoma" w:eastAsia="Times New Roman" w:hAnsi="Tahoma" w:cs="Tahoma"/>
-          <w:color w:val="24292E"/>
-          <w:sz w:val="24"/>
-          <w:szCs w:val="24"/>
-        </w:rPr>
-      </w:pPr>
-      <w:r>
-        <w:rPr>
-          <w:rFonts w:ascii="Tahoma" w:eastAsia="Times New Roman" w:hAnsi="Tahoma" w:cs="Tahoma"/>
-          <w:color w:val="24292E"/>
-          <w:sz w:val="24"/>
-          <w:szCs w:val="24"/>
-        </w:rPr>
-        <w:t>Bike Rider Data Analysis:</w:t>
-      </w:r>
-    </w:p>
-    <w:p>
-      <w:pPr>
-        <w:shd w:val="clear" w:color="auto" w:fill="FFFFFF"/>
-        <w:spacing w:after="240" w:line="240" w:lineRule="auto"/>
-        <w:rPr>
-          <w:rFonts w:ascii="Tahoma" w:eastAsia="Times New Roman" w:hAnsi="Tahoma" w:cs="Tahoma"/>
-          <w:color w:val="24292E"/>
-          <w:sz w:val="24"/>
-          <w:szCs w:val="24"/>
-        </w:rPr>
-      </w:pPr>
-      <w:r>
-        <w:rPr>
-          <w:rFonts w:ascii="Tahoma" w:eastAsia="Times New Roman" w:hAnsi="Tahoma" w:cs="Tahoma"/>
-          <w:color w:val="24292E"/>
-          <w:sz w:val="24"/>
-          <w:szCs w:val="24"/>
-        </w:rPr>
-        <w:t>As we can see here, the maximum trips are by Males. Female riders are only 1/3rd of the total Male riders.</w:t>
-      </w:r>
-    </w:p>
-    <w:p>
-      <w:pPr>
-        <w:shd w:val="clear" w:color="auto" w:fill="FFFFFF"/>
-        <w:spacing w:after="240" w:line="240" w:lineRule="auto"/>
-        <w:rPr>
-          <w:rFonts w:ascii="Tahoma" w:eastAsia="Times New Roman" w:hAnsi="Tahoma" w:cs="Tahoma"/>
-          <w:color w:val="24292E"/>
-          <w:sz w:val="24"/>
-          <w:szCs w:val="24"/>
-        </w:rPr>
-      </w:pPr>
-      <w:r>
-        <w:rPr>
+      <w:r>
+        <w:rPr>
+          <w:rFonts w:ascii="Tahoma" w:hAnsi="Tahoma" w:cs="Tahoma"/>
           <w:noProof/>
         </w:rPr>
         <w:drawing>
-          <wp:inline distT="0" distB="0" distL="0" distR="0" wp14:anchorId="03A8AB3D" wp14:editId="720897B7">
-            <wp:extent cx="2956560" cy="2324185"/>
+          <wp:inline distT="0" distB="0" distL="0" distR="0" wp14:anchorId="5FFD7A1F" wp14:editId="591C1503">
+            <wp:extent cx="2667000" cy="4523050"/>
             <wp:effectExtent l="0" t="0" r="0" b="0"/>
-            <wp:docPr id="15" name="Picture 15"/>
+            <wp:docPr id="14" name="Picture 14"/>
             <wp:cNvGraphicFramePr>
               <a:graphicFrameLocks xmlns:a="http://schemas.openxmlformats.org/drawingml/2006/main" noChangeAspect="1"/>
             </wp:cNvGraphicFramePr>
@@ -901,7 +787,7 @@
                   <pic:spPr>
                     <a:xfrm>
                       <a:off x="0" y="0"/>
-                      <a:ext cx="2960016" cy="2326902"/>
+                      <a:ext cx="2723870" cy="4619497"/>
                     </a:xfrm>
                     <a:prstGeom prst="rect">
                       <a:avLst/>
@@ -928,45 +814,72 @@
     </w:p>
     <w:p>
       <w:pPr>
-        <w:shd w:val="clear" w:color="auto" w:fill="FFFFFF"/>
-        <w:spacing w:after="240" w:line="240" w:lineRule="auto"/>
-        <w:rPr>
-          <w:rFonts w:ascii="Tahoma" w:eastAsia="Times New Roman" w:hAnsi="Tahoma" w:cs="Tahoma"/>
-          <w:color w:val="24292E"/>
-          <w:sz w:val="24"/>
-          <w:szCs w:val="24"/>
-        </w:rPr>
-      </w:pPr>
-      <w:r>
-        <w:rPr>
-          <w:rFonts w:ascii="Tahoma" w:eastAsia="Times New Roman" w:hAnsi="Tahoma" w:cs="Tahoma"/>
-          <w:color w:val="24292E"/>
-          <w:sz w:val="24"/>
-          <w:szCs w:val="24"/>
-        </w:rPr>
-        <w:t>The total trips for Males from 2019 to 2020 was dropped by approximately 30% whereas for females it only dropped by approximately 8%. This reflects that a majority of Males traveling to work by bike didn't step out during the lockdown/stay at home orders.</w:t>
-      </w:r>
-    </w:p>
-    <w:p>
-      <w:pPr>
-        <w:shd w:val="clear" w:color="auto" w:fill="FFFFFF"/>
-        <w:spacing w:after="240" w:line="240" w:lineRule="auto"/>
-        <w:rPr>
-          <w:rFonts w:ascii="Tahoma" w:eastAsia="Times New Roman" w:hAnsi="Tahoma" w:cs="Tahoma"/>
-          <w:color w:val="24292E"/>
-          <w:sz w:val="24"/>
-          <w:szCs w:val="24"/>
-        </w:rPr>
-      </w:pPr>
-      <w:r>
-        <w:rPr>
+        <w:pStyle w:val="ListParagraph"/>
+        <w:numPr>
+          <w:ilvl w:val="0"/>
+          <w:numId w:val="7"/>
+        </w:numPr>
+        <w:shd w:val="clear" w:color="auto" w:fill="FFFFFF"/>
+        <w:spacing w:after="240" w:line="240" w:lineRule="auto"/>
+        <w:rPr>
+          <w:rFonts w:ascii="Tahoma" w:eastAsia="Times New Roman" w:hAnsi="Tahoma" w:cs="Tahoma"/>
+          <w:color w:val="24292E"/>
+          <w:sz w:val="24"/>
+          <w:szCs w:val="24"/>
+        </w:rPr>
+      </w:pPr>
+      <w:r>
+        <w:rPr>
+          <w:rFonts w:ascii="Tahoma" w:eastAsia="Times New Roman" w:hAnsi="Tahoma" w:cs="Tahoma"/>
+          <w:color w:val="24292E"/>
+          <w:sz w:val="24"/>
+          <w:szCs w:val="24"/>
+        </w:rPr>
+        <w:t>Bike Rider Data Analysis:</w:t>
+      </w:r>
+    </w:p>
+    <w:p>
+      <w:pPr>
+        <w:shd w:val="clear" w:color="auto" w:fill="FFFFFF"/>
+        <w:spacing w:after="240" w:line="240" w:lineRule="auto"/>
+        <w:rPr>
+          <w:rFonts w:ascii="Tahoma" w:eastAsia="Times New Roman" w:hAnsi="Tahoma" w:cs="Tahoma"/>
+          <w:color w:val="24292E"/>
+          <w:sz w:val="24"/>
+          <w:szCs w:val="24"/>
+        </w:rPr>
+      </w:pPr>
+      <w:r>
+        <w:rPr>
+          <w:rFonts w:ascii="Tahoma" w:eastAsia="Times New Roman" w:hAnsi="Tahoma" w:cs="Tahoma"/>
+          <w:color w:val="24292E"/>
+          <w:sz w:val="24"/>
+          <w:szCs w:val="24"/>
+        </w:rPr>
+        <w:t>As we can see here, the maximum trips are by Males. Female riders are only 1/3rd of the total Male riders.</w:t>
+      </w:r>
+    </w:p>
+    <w:p>
+      <w:pPr>
+        <w:shd w:val="clear" w:color="auto" w:fill="FFFFFF"/>
+        <w:spacing w:after="240" w:line="240" w:lineRule="auto"/>
+        <w:rPr>
+          <w:rFonts w:ascii="Tahoma" w:eastAsia="Times New Roman" w:hAnsi="Tahoma" w:cs="Tahoma"/>
+          <w:color w:val="24292E"/>
+          <w:sz w:val="24"/>
+          <w:szCs w:val="24"/>
+        </w:rPr>
+      </w:pPr>
+      <w:r>
+        <w:rPr>
+          <w:rFonts w:ascii="Tahoma" w:hAnsi="Tahoma" w:cs="Tahoma"/>
           <w:noProof/>
         </w:rPr>
         <w:drawing>
-          <wp:inline distT="0" distB="0" distL="0" distR="0" wp14:anchorId="309307BE" wp14:editId="4D98EAEF">
-            <wp:extent cx="1996440" cy="5133704"/>
-            <wp:effectExtent l="0" t="0" r="3810" b="0"/>
-            <wp:docPr id="16" name="Picture 16"/>
+          <wp:inline distT="0" distB="0" distL="0" distR="0" wp14:anchorId="03A8AB3D" wp14:editId="720897B7">
+            <wp:extent cx="2956560" cy="2324185"/>
+            <wp:effectExtent l="0" t="0" r="0" b="0"/>
+            <wp:docPr id="15" name="Picture 15"/>
             <wp:cNvGraphicFramePr>
               <a:graphicFrameLocks xmlns:a="http://schemas.openxmlformats.org/drawingml/2006/main" noChangeAspect="1"/>
             </wp:cNvGraphicFramePr>
@@ -986,7 +899,7 @@
                   <pic:spPr>
                     <a:xfrm>
                       <a:off x="0" y="0"/>
-                      <a:ext cx="1998449" cy="5138870"/>
+                      <a:ext cx="2960016" cy="2326902"/>
                     </a:xfrm>
                     <a:prstGeom prst="rect">
                       <a:avLst/>
@@ -1029,30 +942,30 @@
           <w:sz w:val="24"/>
           <w:szCs w:val="24"/>
         </w:rPr>
-        <w:t>As we see the number of trips dropping from 2019 to 2020, we also see a major drop in the subscriber trips compared to customers. This could be due to stay at home orders and also the increase in customers for the Month of May 2020 could be due to people avoiding public transportation.</w:t>
-      </w:r>
-    </w:p>
-    <w:p>
-      <w:pPr>
-        <w:shd w:val="clear" w:color="auto" w:fill="FFFFFF"/>
-        <w:spacing w:after="240" w:line="240" w:lineRule="auto"/>
-        <w:rPr>
-          <w:rFonts w:ascii="Tahoma" w:eastAsia="Times New Roman" w:hAnsi="Tahoma" w:cs="Tahoma"/>
-          <w:color w:val="24292E"/>
-          <w:sz w:val="24"/>
-          <w:szCs w:val="24"/>
-        </w:rPr>
-      </w:pPr>
-      <w:r>
-        <w:rPr>
+        <w:t>The total trips for Males from 2019 to 2020 was dropped by approximately 30% whereas for females it only dropped by approximately 8%. This reflects that a majority of Males traveling to work by bike didn't step out during the lockdown/stay at home orders.</w:t>
+      </w:r>
+    </w:p>
+    <w:p>
+      <w:pPr>
+        <w:shd w:val="clear" w:color="auto" w:fill="FFFFFF"/>
+        <w:spacing w:after="240" w:line="240" w:lineRule="auto"/>
+        <w:rPr>
+          <w:rFonts w:ascii="Tahoma" w:eastAsia="Times New Roman" w:hAnsi="Tahoma" w:cs="Tahoma"/>
+          <w:color w:val="24292E"/>
+          <w:sz w:val="24"/>
+          <w:szCs w:val="24"/>
+        </w:rPr>
+      </w:pPr>
+      <w:r>
+        <w:rPr>
+          <w:rFonts w:ascii="Tahoma" w:hAnsi="Tahoma" w:cs="Tahoma"/>
           <w:noProof/>
         </w:rPr>
-        <w:lastRenderedPageBreak/>
         <w:drawing>
-          <wp:inline distT="0" distB="0" distL="0" distR="0" wp14:anchorId="6E6B6FAB" wp14:editId="22642F5B">
-            <wp:extent cx="3741420" cy="3988849"/>
-            <wp:effectExtent l="0" t="0" r="0" b="0"/>
-            <wp:docPr id="17" name="Picture 17"/>
+          <wp:inline distT="0" distB="0" distL="0" distR="0" wp14:anchorId="309307BE" wp14:editId="4D98EAEF">
+            <wp:extent cx="1996440" cy="5133704"/>
+            <wp:effectExtent l="0" t="0" r="3810" b="0"/>
+            <wp:docPr id="16" name="Picture 16"/>
             <wp:cNvGraphicFramePr>
               <a:graphicFrameLocks xmlns:a="http://schemas.openxmlformats.org/drawingml/2006/main" noChangeAspect="1"/>
             </wp:cNvGraphicFramePr>
@@ -1072,7 +985,7 @@
                   <pic:spPr>
                     <a:xfrm>
                       <a:off x="0" y="0"/>
-                      <a:ext cx="3747668" cy="3995510"/>
+                      <a:ext cx="1998449" cy="5138870"/>
                     </a:xfrm>
                     <a:prstGeom prst="rect">
                       <a:avLst/>
@@ -1115,41 +1028,31 @@
           <w:sz w:val="24"/>
           <w:szCs w:val="24"/>
         </w:rPr>
-        <w:t>The Bike with highest Average duration (in Mins) has the least count of trips.</w:t>
-      </w:r>
-    </w:p>
-    <w:p>
-      <w:pPr>
-        <w:shd w:val="clear" w:color="auto" w:fill="FFFFFF"/>
-        <w:spacing w:after="240" w:line="240" w:lineRule="auto"/>
-        <w:rPr>
-          <w:rFonts w:ascii="Tahoma" w:eastAsia="Times New Roman" w:hAnsi="Tahoma" w:cs="Tahoma"/>
-          <w:color w:val="24292E"/>
-          <w:sz w:val="24"/>
-          <w:szCs w:val="24"/>
-        </w:rPr>
-      </w:pPr>
-    </w:p>
-    <w:p>
-      <w:pPr>
-        <w:shd w:val="clear" w:color="auto" w:fill="FFFFFF"/>
-        <w:spacing w:after="240" w:line="240" w:lineRule="auto"/>
-        <w:rPr>
-          <w:rFonts w:ascii="Tahoma" w:eastAsia="Times New Roman" w:hAnsi="Tahoma" w:cs="Tahoma"/>
-          <w:color w:val="24292E"/>
-          <w:sz w:val="24"/>
-          <w:szCs w:val="24"/>
-        </w:rPr>
-      </w:pPr>
-      <w:r>
-        <w:rPr>
+        <w:t>As we see the number of trips dropping from 2019 to 2020, we also see a major drop in the subscriber trips compared to customers. This could be due to stay at home orders and also the increase in customers for the Month of May 2020 could be due to people avoiding public transportation.</w:t>
+      </w:r>
+    </w:p>
+    <w:p>
+      <w:pPr>
+        <w:shd w:val="clear" w:color="auto" w:fill="FFFFFF"/>
+        <w:spacing w:after="240" w:line="240" w:lineRule="auto"/>
+        <w:rPr>
+          <w:rFonts w:ascii="Tahoma" w:eastAsia="Times New Roman" w:hAnsi="Tahoma" w:cs="Tahoma"/>
+          <w:color w:val="24292E"/>
+          <w:sz w:val="24"/>
+          <w:szCs w:val="24"/>
+        </w:rPr>
+      </w:pPr>
+      <w:r>
+        <w:rPr>
+          <w:rFonts w:ascii="Tahoma" w:hAnsi="Tahoma" w:cs="Tahoma"/>
           <w:noProof/>
         </w:rPr>
+        <w:lastRenderedPageBreak/>
         <w:drawing>
-          <wp:inline distT="0" distB="0" distL="0" distR="0" wp14:anchorId="614512A6" wp14:editId="01FFC18D">
-            <wp:extent cx="4328160" cy="2799431"/>
-            <wp:effectExtent l="0" t="0" r="0" b="1270"/>
-            <wp:docPr id="18" name="Picture 18"/>
+          <wp:inline distT="0" distB="0" distL="0" distR="0" wp14:anchorId="6E6B6FAB" wp14:editId="22642F5B">
+            <wp:extent cx="3741420" cy="3988849"/>
+            <wp:effectExtent l="0" t="0" r="0" b="0"/>
+            <wp:docPr id="17" name="Picture 17"/>
             <wp:cNvGraphicFramePr>
               <a:graphicFrameLocks xmlns:a="http://schemas.openxmlformats.org/drawingml/2006/main" noChangeAspect="1"/>
             </wp:cNvGraphicFramePr>
@@ -1169,7 +1072,7 @@
                   <pic:spPr>
                     <a:xfrm>
                       <a:off x="0" y="0"/>
-                      <a:ext cx="4368025" cy="2825215"/>
+                      <a:ext cx="3747668" cy="3995510"/>
                     </a:xfrm>
                     <a:prstGeom prst="rect">
                       <a:avLst/>
@@ -1184,72 +1087,70 @@
     </w:p>
     <w:p>
       <w:pPr>
-        <w:pStyle w:val="ListParagraph"/>
-        <w:numPr>
-          <w:ilvl w:val="0"/>
-          <w:numId w:val="7"/>
-        </w:numPr>
-        <w:shd w:val="clear" w:color="auto" w:fill="FFFFFF"/>
-        <w:spacing w:after="240" w:line="240" w:lineRule="auto"/>
-        <w:rPr>
-          <w:rFonts w:ascii="Tahoma" w:eastAsia="Times New Roman" w:hAnsi="Tahoma" w:cs="Tahoma"/>
-          <w:color w:val="24292E"/>
-          <w:sz w:val="24"/>
-          <w:szCs w:val="24"/>
-        </w:rPr>
-      </w:pPr>
-      <w:r>
-        <w:rPr>
-          <w:rFonts w:ascii="Tahoma" w:eastAsia="Times New Roman" w:hAnsi="Tahoma" w:cs="Tahoma"/>
-          <w:color w:val="24292E"/>
-          <w:sz w:val="24"/>
-          <w:szCs w:val="24"/>
-        </w:rPr>
-        <w:lastRenderedPageBreak/>
-        <w:t>Station Data Analysis:</w:t>
-      </w:r>
-    </w:p>
-    <w:p>
-      <w:pPr>
-        <w:shd w:val="clear" w:color="auto" w:fill="FFFFFF"/>
-        <w:spacing w:after="240" w:line="240" w:lineRule="auto"/>
-        <w:rPr>
-          <w:rFonts w:ascii="Tahoma" w:eastAsia="Times New Roman" w:hAnsi="Tahoma" w:cs="Tahoma"/>
-          <w:color w:val="24292E"/>
-          <w:sz w:val="24"/>
-          <w:szCs w:val="24"/>
-        </w:rPr>
-      </w:pPr>
-      <w:r>
-        <w:rPr>
-          <w:rFonts w:ascii="Tahoma" w:eastAsia="Times New Roman" w:hAnsi="Tahoma" w:cs="Tahoma"/>
-          <w:color w:val="24292E"/>
-          <w:sz w:val="24"/>
-          <w:szCs w:val="24"/>
-        </w:rPr>
-        <w:t>The most popular start and end station for years 2019 and 2020 remain Hamilton Park and Grove St PATH respectively.</w:t>
-      </w:r>
-    </w:p>
-    <w:p>
-      <w:pPr>
-        <w:shd w:val="clear" w:color="auto" w:fill="FFFFFF"/>
-        <w:spacing w:after="240" w:line="240" w:lineRule="auto"/>
-        <w:rPr>
-          <w:rFonts w:ascii="Tahoma" w:eastAsia="Times New Roman" w:hAnsi="Tahoma" w:cs="Tahoma"/>
-          <w:color w:val="24292E"/>
-          <w:sz w:val="24"/>
-          <w:szCs w:val="24"/>
-        </w:rPr>
-      </w:pPr>
-      <w:r>
-        <w:rPr>
+        <w:shd w:val="clear" w:color="auto" w:fill="FFFFFF"/>
+        <w:spacing w:after="240" w:line="240" w:lineRule="auto"/>
+        <w:rPr>
+          <w:rFonts w:ascii="Tahoma" w:eastAsia="Times New Roman" w:hAnsi="Tahoma" w:cs="Tahoma"/>
+          <w:color w:val="24292E"/>
+          <w:sz w:val="24"/>
+          <w:szCs w:val="24"/>
+        </w:rPr>
+      </w:pPr>
+    </w:p>
+    <w:p>
+      <w:pPr>
+        <w:shd w:val="clear" w:color="auto" w:fill="FFFFFF"/>
+        <w:spacing w:after="240" w:line="240" w:lineRule="auto"/>
+        <w:rPr>
+          <w:rFonts w:ascii="Tahoma" w:eastAsia="Times New Roman" w:hAnsi="Tahoma" w:cs="Tahoma"/>
+          <w:color w:val="24292E"/>
+          <w:sz w:val="24"/>
+          <w:szCs w:val="24"/>
+        </w:rPr>
+      </w:pPr>
+      <w:r>
+        <w:rPr>
+          <w:rFonts w:ascii="Tahoma" w:eastAsia="Times New Roman" w:hAnsi="Tahoma" w:cs="Tahoma"/>
+          <w:color w:val="24292E"/>
+          <w:sz w:val="24"/>
+          <w:szCs w:val="24"/>
+        </w:rPr>
+        <w:t>The Bike with highest Average duration (in Mins) has the least count of trips.</w:t>
+      </w:r>
+    </w:p>
+    <w:p>
+      <w:pPr>
+        <w:shd w:val="clear" w:color="auto" w:fill="FFFFFF"/>
+        <w:spacing w:after="240" w:line="240" w:lineRule="auto"/>
+        <w:rPr>
+          <w:rFonts w:ascii="Tahoma" w:eastAsia="Times New Roman" w:hAnsi="Tahoma" w:cs="Tahoma"/>
+          <w:color w:val="24292E"/>
+          <w:sz w:val="24"/>
+          <w:szCs w:val="24"/>
+        </w:rPr>
+      </w:pPr>
+    </w:p>
+    <w:p>
+      <w:pPr>
+        <w:shd w:val="clear" w:color="auto" w:fill="FFFFFF"/>
+        <w:spacing w:after="240" w:line="240" w:lineRule="auto"/>
+        <w:rPr>
+          <w:rFonts w:ascii="Tahoma" w:eastAsia="Times New Roman" w:hAnsi="Tahoma" w:cs="Tahoma"/>
+          <w:color w:val="24292E"/>
+          <w:sz w:val="24"/>
+          <w:szCs w:val="24"/>
+        </w:rPr>
+      </w:pPr>
+      <w:r>
+        <w:rPr>
+          <w:rFonts w:ascii="Tahoma" w:hAnsi="Tahoma" w:cs="Tahoma"/>
           <w:noProof/>
         </w:rPr>
         <w:drawing>
-          <wp:inline distT="0" distB="0" distL="0" distR="0" wp14:anchorId="562128FB" wp14:editId="5D343362">
-            <wp:extent cx="5943600" cy="3567430"/>
-            <wp:effectExtent l="0" t="0" r="0" b="0"/>
-            <wp:docPr id="19" name="Picture 19"/>
+          <wp:inline distT="0" distB="0" distL="0" distR="0" wp14:anchorId="614512A6" wp14:editId="01FFC18D">
+            <wp:extent cx="4328160" cy="2799431"/>
+            <wp:effectExtent l="0" t="0" r="0" b="1270"/>
+            <wp:docPr id="18" name="Picture 18"/>
             <wp:cNvGraphicFramePr>
               <a:graphicFrameLocks xmlns:a="http://schemas.openxmlformats.org/drawingml/2006/main" noChangeAspect="1"/>
             </wp:cNvGraphicFramePr>
@@ -1269,7 +1170,7 @@
                   <pic:spPr>
                     <a:xfrm>
                       <a:off x="0" y="0"/>
-                      <a:ext cx="5943600" cy="3567430"/>
+                      <a:ext cx="4368025" cy="2825215"/>
                     </a:xfrm>
                     <a:prstGeom prst="rect">
                       <a:avLst/>
@@ -1284,66 +1185,73 @@
     </w:p>
     <w:p>
       <w:pPr>
-        <w:shd w:val="clear" w:color="auto" w:fill="FFFFFF"/>
-        <w:spacing w:after="240" w:line="240" w:lineRule="auto"/>
-        <w:rPr>
-          <w:rFonts w:ascii="Tahoma" w:eastAsia="Times New Roman" w:hAnsi="Tahoma" w:cs="Tahoma"/>
-          <w:color w:val="24292E"/>
-          <w:sz w:val="24"/>
-          <w:szCs w:val="24"/>
-        </w:rPr>
-      </w:pPr>
-      <w:r>
-        <w:rPr>
-          <w:rFonts w:ascii="Tahoma" w:eastAsia="Times New Roman" w:hAnsi="Tahoma" w:cs="Tahoma"/>
-          <w:color w:val="24292E"/>
-          <w:sz w:val="24"/>
-          <w:szCs w:val="24"/>
-        </w:rPr>
-        <w:t>Though we dont see a change in that, we do see the impact on the top stations for years 2019 and 2020. Exchange place station is no longer in top 10 End Stations. It is the closest station to Newport Center train Station that routes through Lower Manhattan and due to lockdown/stay at home orders or social distancing, people preferred to not travel by train.</w:t>
-      </w:r>
-    </w:p>
-    <w:p>
-      <w:pPr>
-        <w:shd w:val="clear" w:color="auto" w:fill="FFFFFF"/>
-        <w:spacing w:after="240" w:line="240" w:lineRule="auto"/>
-        <w:rPr>
-          <w:rFonts w:ascii="Tahoma" w:eastAsia="Times New Roman" w:hAnsi="Tahoma" w:cs="Tahoma"/>
-          <w:color w:val="24292E"/>
-          <w:sz w:val="24"/>
-          <w:szCs w:val="24"/>
-        </w:rPr>
-      </w:pPr>
-      <w:r>
-        <w:rPr>
-          <w:rFonts w:ascii="Tahoma" w:eastAsia="Times New Roman" w:hAnsi="Tahoma" w:cs="Tahoma"/>
-          <w:color w:val="24292E"/>
-          <w:sz w:val="24"/>
-          <w:szCs w:val="24"/>
-        </w:rPr>
-        <w:t>For 2020:</w:t>
-      </w:r>
-    </w:p>
-    <w:p>
-      <w:pPr>
-        <w:shd w:val="clear" w:color="auto" w:fill="FFFFFF"/>
-        <w:spacing w:after="240" w:line="240" w:lineRule="auto"/>
-        <w:rPr>
-          <w:rFonts w:ascii="Tahoma" w:eastAsia="Times New Roman" w:hAnsi="Tahoma" w:cs="Tahoma"/>
-          <w:color w:val="24292E"/>
-          <w:sz w:val="24"/>
-          <w:szCs w:val="24"/>
-        </w:rPr>
-      </w:pPr>
-      <w:r>
-        <w:rPr>
+        <w:pStyle w:val="ListParagraph"/>
+        <w:numPr>
+          <w:ilvl w:val="0"/>
+          <w:numId w:val="7"/>
+        </w:numPr>
+        <w:shd w:val="clear" w:color="auto" w:fill="FFFFFF"/>
+        <w:spacing w:after="240" w:line="240" w:lineRule="auto"/>
+        <w:rPr>
+          <w:rFonts w:ascii="Tahoma" w:eastAsia="Times New Roman" w:hAnsi="Tahoma" w:cs="Tahoma"/>
+          <w:color w:val="24292E"/>
+          <w:sz w:val="24"/>
+          <w:szCs w:val="24"/>
+        </w:rPr>
+      </w:pPr>
+      <w:r>
+        <w:rPr>
+          <w:rFonts w:ascii="Tahoma" w:eastAsia="Times New Roman" w:hAnsi="Tahoma" w:cs="Tahoma"/>
+          <w:color w:val="24292E"/>
+          <w:sz w:val="24"/>
+          <w:szCs w:val="24"/>
+        </w:rPr>
+        <w:lastRenderedPageBreak/>
+        <w:t>Station Data Analysis:</w:t>
+      </w:r>
+    </w:p>
+    <w:p>
+      <w:pPr>
+        <w:shd w:val="clear" w:color="auto" w:fill="FFFFFF"/>
+        <w:spacing w:after="240" w:line="240" w:lineRule="auto"/>
+        <w:rPr>
+          <w:rFonts w:ascii="Tahoma" w:eastAsia="Times New Roman" w:hAnsi="Tahoma" w:cs="Tahoma"/>
+          <w:color w:val="24292E"/>
+          <w:sz w:val="24"/>
+          <w:szCs w:val="24"/>
+        </w:rPr>
+      </w:pPr>
+      <w:r>
+        <w:rPr>
+          <w:rFonts w:ascii="Tahoma" w:eastAsia="Times New Roman" w:hAnsi="Tahoma" w:cs="Tahoma"/>
+          <w:color w:val="24292E"/>
+          <w:sz w:val="24"/>
+          <w:szCs w:val="24"/>
+        </w:rPr>
+        <w:t>The most popular start and end station for years 2019 and 2020 remain Hamilton Park and Grove St PATH respectively.</w:t>
+      </w:r>
+    </w:p>
+    <w:p>
+      <w:pPr>
+        <w:shd w:val="clear" w:color="auto" w:fill="FFFFFF"/>
+        <w:spacing w:after="240" w:line="240" w:lineRule="auto"/>
+        <w:rPr>
+          <w:rFonts w:ascii="Tahoma" w:eastAsia="Times New Roman" w:hAnsi="Tahoma" w:cs="Tahoma"/>
+          <w:color w:val="24292E"/>
+          <w:sz w:val="24"/>
+          <w:szCs w:val="24"/>
+        </w:rPr>
+      </w:pPr>
+      <w:r>
+        <w:rPr>
+          <w:rFonts w:ascii="Tahoma" w:hAnsi="Tahoma" w:cs="Tahoma"/>
           <w:noProof/>
         </w:rPr>
         <w:drawing>
-          <wp:inline distT="0" distB="0" distL="0" distR="0" wp14:anchorId="19C9AF15" wp14:editId="563BACB9">
-            <wp:extent cx="5410200" cy="2152520"/>
-            <wp:effectExtent l="0" t="0" r="0" b="635"/>
-            <wp:docPr id="20" name="Picture 20"/>
+          <wp:inline distT="0" distB="0" distL="0" distR="0" wp14:anchorId="562128FB" wp14:editId="5D343362">
+            <wp:extent cx="5943600" cy="3567430"/>
+            <wp:effectExtent l="0" t="0" r="0" b="0"/>
+            <wp:docPr id="19" name="Picture 19"/>
             <wp:cNvGraphicFramePr>
               <a:graphicFrameLocks xmlns:a="http://schemas.openxmlformats.org/drawingml/2006/main" noChangeAspect="1"/>
             </wp:cNvGraphicFramePr>
@@ -1363,7 +1271,7 @@
                   <pic:spPr>
                     <a:xfrm>
                       <a:off x="0" y="0"/>
-                      <a:ext cx="5417910" cy="2155588"/>
+                      <a:ext cx="5943600" cy="3567430"/>
                     </a:xfrm>
                     <a:prstGeom prst="rect">
                       <a:avLst/>
@@ -1394,30 +1302,71 @@
           <w:sz w:val="24"/>
           <w:szCs w:val="24"/>
         </w:rPr>
-        <w:lastRenderedPageBreak/>
-        <w:t>For 2019:</w:t>
-      </w:r>
-    </w:p>
-    <w:p>
-      <w:pPr>
-        <w:shd w:val="clear" w:color="auto" w:fill="FFFFFF"/>
-        <w:spacing w:after="240" w:line="240" w:lineRule="auto"/>
-        <w:rPr>
-          <w:rFonts w:ascii="Tahoma" w:eastAsia="Times New Roman" w:hAnsi="Tahoma" w:cs="Tahoma"/>
-          <w:color w:val="24292E"/>
-          <w:sz w:val="24"/>
-          <w:szCs w:val="24"/>
-        </w:rPr>
-      </w:pPr>
-      <w:r>
-        <w:rPr>
+        <w:t xml:space="preserve">Though we </w:t>
+      </w:r>
+      <w:proofErr w:type="spellStart"/>
+      <w:r>
+        <w:rPr>
+          <w:rFonts w:ascii="Tahoma" w:eastAsia="Times New Roman" w:hAnsi="Tahoma" w:cs="Tahoma"/>
+          <w:color w:val="24292E"/>
+          <w:sz w:val="24"/>
+          <w:szCs w:val="24"/>
+        </w:rPr>
+        <w:t>dont</w:t>
+      </w:r>
+      <w:proofErr w:type="spellEnd"/>
+      <w:r>
+        <w:rPr>
+          <w:rFonts w:ascii="Tahoma" w:eastAsia="Times New Roman" w:hAnsi="Tahoma" w:cs="Tahoma"/>
+          <w:color w:val="24292E"/>
+          <w:sz w:val="24"/>
+          <w:szCs w:val="24"/>
+        </w:rPr>
+        <w:t xml:space="preserve"> see a change in that, we do see the impact on the top stations for years 2019 and 2020. Exchange place station is no longer in top 10 End Stations. It is the closest station to Newport Center train Station that routes through Lower Manhattan and due to lockdown/stay at home orders or social distancing, people preferred to not travel by train.</w:t>
+      </w:r>
+    </w:p>
+    <w:p>
+      <w:pPr>
+        <w:shd w:val="clear" w:color="auto" w:fill="FFFFFF"/>
+        <w:spacing w:after="240" w:line="240" w:lineRule="auto"/>
+        <w:rPr>
+          <w:rFonts w:ascii="Tahoma" w:eastAsia="Times New Roman" w:hAnsi="Tahoma" w:cs="Tahoma"/>
+          <w:color w:val="24292E"/>
+          <w:sz w:val="24"/>
+          <w:szCs w:val="24"/>
+        </w:rPr>
+      </w:pPr>
+      <w:r>
+        <w:rPr>
+          <w:rFonts w:ascii="Tahoma" w:eastAsia="Times New Roman" w:hAnsi="Tahoma" w:cs="Tahoma"/>
+          <w:color w:val="24292E"/>
+          <w:sz w:val="24"/>
+          <w:szCs w:val="24"/>
+        </w:rPr>
+        <w:t>For 2020:</w:t>
+      </w:r>
+    </w:p>
+    <w:p>
+      <w:pPr>
+        <w:shd w:val="clear" w:color="auto" w:fill="FFFFFF"/>
+        <w:spacing w:after="240" w:line="240" w:lineRule="auto"/>
+        <w:rPr>
+          <w:rFonts w:ascii="Tahoma" w:eastAsia="Times New Roman" w:hAnsi="Tahoma" w:cs="Tahoma"/>
+          <w:color w:val="24292E"/>
+          <w:sz w:val="24"/>
+          <w:szCs w:val="24"/>
+        </w:rPr>
+      </w:pPr>
+      <w:r>
+        <w:rPr>
+          <w:rFonts w:ascii="Tahoma" w:hAnsi="Tahoma" w:cs="Tahoma"/>
           <w:noProof/>
         </w:rPr>
         <w:drawing>
-          <wp:inline distT="0" distB="0" distL="0" distR="0" wp14:anchorId="13728474" wp14:editId="3DE61737">
-            <wp:extent cx="5341620" cy="1957453"/>
-            <wp:effectExtent l="0" t="0" r="0" b="5080"/>
-            <wp:docPr id="21" name="Picture 21"/>
+          <wp:inline distT="0" distB="0" distL="0" distR="0" wp14:anchorId="19C9AF15" wp14:editId="563BACB9">
+            <wp:extent cx="5410200" cy="2152520"/>
+            <wp:effectExtent l="0" t="0" r="0" b="635"/>
+            <wp:docPr id="20" name="Picture 20"/>
             <wp:cNvGraphicFramePr>
               <a:graphicFrameLocks xmlns:a="http://schemas.openxmlformats.org/drawingml/2006/main" noChangeAspect="1"/>
             </wp:cNvGraphicFramePr>
@@ -1437,6 +1386,81 @@
                   <pic:spPr>
                     <a:xfrm>
                       <a:off x="0" y="0"/>
+                      <a:ext cx="5417910" cy="2155588"/>
+                    </a:xfrm>
+                    <a:prstGeom prst="rect">
+                      <a:avLst/>
+                    </a:prstGeom>
+                  </pic:spPr>
+                </pic:pic>
+              </a:graphicData>
+            </a:graphic>
+          </wp:inline>
+        </w:drawing>
+      </w:r>
+    </w:p>
+    <w:p>
+      <w:pPr>
+        <w:shd w:val="clear" w:color="auto" w:fill="FFFFFF"/>
+        <w:spacing w:after="240" w:line="240" w:lineRule="auto"/>
+        <w:rPr>
+          <w:rFonts w:ascii="Tahoma" w:eastAsia="Times New Roman" w:hAnsi="Tahoma" w:cs="Tahoma"/>
+          <w:color w:val="24292E"/>
+          <w:sz w:val="24"/>
+          <w:szCs w:val="24"/>
+        </w:rPr>
+      </w:pPr>
+      <w:r>
+        <w:rPr>
+          <w:rFonts w:ascii="Tahoma" w:eastAsia="Times New Roman" w:hAnsi="Tahoma" w:cs="Tahoma"/>
+          <w:color w:val="24292E"/>
+          <w:sz w:val="24"/>
+          <w:szCs w:val="24"/>
+        </w:rPr>
+        <w:lastRenderedPageBreak/>
+        <w:t>For 2019:</w:t>
+      </w:r>
+    </w:p>
+    <w:p>
+      <w:pPr>
+        <w:shd w:val="clear" w:color="auto" w:fill="FFFFFF"/>
+        <w:spacing w:after="240" w:line="240" w:lineRule="auto"/>
+        <w:rPr>
+          <w:rFonts w:ascii="Tahoma" w:eastAsia="Times New Roman" w:hAnsi="Tahoma" w:cs="Tahoma"/>
+          <w:color w:val="24292E"/>
+          <w:sz w:val="24"/>
+          <w:szCs w:val="24"/>
+        </w:rPr>
+      </w:pPr>
+      <w:r>
+        <w:rPr>
+          <w:rFonts w:ascii="Tahoma" w:hAnsi="Tahoma" w:cs="Tahoma"/>
+          <w:noProof/>
+        </w:rPr>
+        <w:drawing>
+          <wp:inline distT="0" distB="0" distL="0" distR="0" wp14:anchorId="13728474" wp14:editId="3DE61737">
+            <wp:extent cx="5341620" cy="1957453"/>
+            <wp:effectExtent l="0" t="0" r="0" b="5080"/>
+            <wp:docPr id="21" name="Picture 21"/>
+            <wp:cNvGraphicFramePr>
+              <a:graphicFrameLocks xmlns:a="http://schemas.openxmlformats.org/drawingml/2006/main" noChangeAspect="1"/>
+            </wp:cNvGraphicFramePr>
+            <a:graphic xmlns:a="http://schemas.openxmlformats.org/drawingml/2006/main">
+              <a:graphicData uri="http://schemas.openxmlformats.org/drawingml/2006/picture">
+                <pic:pic xmlns:pic="http://schemas.openxmlformats.org/drawingml/2006/picture">
+                  <pic:nvPicPr>
+                    <pic:cNvPr id="1" name=""/>
+                    <pic:cNvPicPr/>
+                  </pic:nvPicPr>
+                  <pic:blipFill>
+                    <a:blip r:embed="rId22"/>
+                    <a:stretch>
+                      <a:fillRect/>
+                    </a:stretch>
+                  </pic:blipFill>
+                  <pic:spPr>
+                    <a:xfrm>
+                      <a:off x="0" y="0"/>
                       <a:ext cx="5356228" cy="1962806"/>
                     </a:xfrm>
                     <a:prstGeom prst="rect">
@@ -1475,6 +1499,7 @@
       </w:pPr>
       <w:r>
         <w:rPr>
+          <w:rFonts w:ascii="Tahoma" w:hAnsi="Tahoma" w:cs="Tahoma"/>
           <w:noProof/>
         </w:rPr>
         <w:drawing>
@@ -1493,7 +1518,7 @@
                     <pic:cNvPicPr/>
                   </pic:nvPicPr>
                   <pic:blipFill>
-                    <a:blip r:embed="rId22"/>
+                    <a:blip r:embed="rId23"/>
                     <a:stretch>
                       <a:fillRect/>
                     </a:stretch>
@@ -1547,7 +1572,7 @@
         <v:path o:extrusionok="f" gradientshapeok="t" o:connecttype="rect"/>
         <o:lock v:ext="edit" aspectratio="t"/>
       </v:shapetype>
-      <v:shape id="_x0000_i1066" type="#_x0000_t75" style="width:11.4pt;height:11.4pt" o:bullet="t">
+      <v:shape id="_x0000_i1069" type="#_x0000_t75" style="width:11.4pt;height:11.4pt" o:bullet="t">
         <v:imagedata r:id="rId1" o:title="msoDF8"/>
       </v:shape>
     </w:pict>

</xml_diff>